<commit_message>
updated CV - July 2015
</commit_message>
<xml_diff>
--- a/public/files/elad.gariany.cv.docx
+++ b/public/files/elad.gariany.cv.docx
@@ -21,7 +21,7 @@
           <w:szCs w:val="40"/>
         </w:rPr>
         <w:drawing>
-          <wp:anchor distT="0" distB="0" distL="114300" distR="114300" simplePos="0" relativeHeight="251667456" behindDoc="0" locked="0" layoutInCell="1" allowOverlap="1" wp14:anchorId="0170C87F" wp14:editId="65132F21">
+          <wp:anchor distT="0" distB="0" distL="114300" distR="114300" simplePos="0" relativeHeight="251667456" behindDoc="0" locked="0" layoutInCell="1" allowOverlap="1" wp14:anchorId="0170C87F" wp14:editId="276FE8EE">
             <wp:simplePos x="0" y="0"/>
             <wp:positionH relativeFrom="column">
               <wp:posOffset>114300</wp:posOffset>
@@ -43,29 +43,17 @@
                     <pic:cNvPr id="2" name="eladg_new.png"/>
                     <pic:cNvPicPr/>
                   </pic:nvPicPr>
-                  <pic:blipFill rotWithShape="1">
+                  <pic:blipFill>
                     <a:blip r:embed="rId9">
-                      <a:alphaModFix/>
                       <a:extLst>
-                        <a:ext uri="{BEBA8EAE-BF5A-486C-A8C5-ECC9F3942E4B}">
-                          <a14:imgProps xmlns:a14="http://schemas.microsoft.com/office/drawing/2010/main">
-                            <a14:imgLayer r:embed="rId10">
-                              <a14:imgEffect>
-                                <a14:saturation sat="74000"/>
-                              </a14:imgEffect>
-                              <a14:imgEffect>
-                                <a14:brightnessContrast bright="14000"/>
-                              </a14:imgEffect>
-                            </a14:imgLayer>
-                          </a14:imgProps>
-                        </a:ext>
                         <a:ext uri="{28A0092B-C50C-407E-A947-70E740481C1C}">
                           <a14:useLocalDpi xmlns:a14="http://schemas.microsoft.com/office/drawing/2010/main" val="0"/>
                         </a:ext>
                       </a:extLst>
                     </a:blip>
-                    <a:srcRect l="805" t="9636" r="-805" b="15313"/>
-                    <a:stretch/>
+                    <a:stretch>
+                      <a:fillRect/>
+                    </a:stretch>
                   </pic:blipFill>
                   <pic:spPr bwMode="auto">
                     <a:xfrm>
@@ -79,7 +67,6 @@
                     <a:ln>
                       <a:noFill/>
                     </a:ln>
-                    <a:effectLst/>
                     <a:extLst>
                       <a:ext uri="{53640926-AAD7-44d8-BBD7-CCE9431645EC}">
                         <a14:shadowObscured xmlns:a14="http://schemas.microsoft.com/office/drawing/2010/main"/>
@@ -172,6 +159,12 @@
         <w:rPr>
           <w:lang w:bidi="he-IL"/>
         </w:rPr>
+        <w:t xml:space="preserve">+1 </w:t>
+      </w:r>
+      <w:r>
+        <w:rPr>
+          <w:lang w:bidi="he-IL"/>
+        </w:rPr>
         <w:t>(</w:t>
       </w:r>
       <w:r>
@@ -188,6 +181,9 @@
       </w:r>
       <w:r>
         <w:t>1066</w:t>
+      </w:r>
+      <w:r>
+        <w:t xml:space="preserve"> / +972 (54) 223-2254</w:t>
       </w:r>
     </w:p>
     <w:p>
@@ -197,7 +193,7 @@
           <w:color w:val="31849B" w:themeColor="accent5" w:themeShade="BF"/>
         </w:rPr>
       </w:pPr>
-      <w:hyperlink r:id="rId11" w:history="1">
+      <w:hyperlink r:id="rId10" w:history="1">
         <w:r>
           <w:rPr>
             <w:rStyle w:val="Hyperlink"/>
@@ -217,8 +213,7 @@
           <w:u w:val="single"/>
         </w:rPr>
       </w:pPr>
-      <w:hyperlink r:id="rId12" w:history="1">
-        <w:proofErr w:type="gramStart"/>
+      <w:hyperlink r:id="rId11" w:history="1">
         <w:r>
           <w:rPr>
             <w:rStyle w:val="Hyperlink"/>
@@ -235,7 +230,6 @@
           </w:rPr>
           <w:t>ariany.com</w:t>
         </w:r>
-        <w:proofErr w:type="gramEnd"/>
       </w:hyperlink>
     </w:p>
     <w:p>
@@ -262,47 +256,79 @@
           <w:sz w:val="22"/>
           <w:lang w:bidi="he-IL"/>
         </w:rPr>
-        <w:t xml:space="preserve">After years of code battle in the Israel Defense Forces and the startup world, I'm seeking a new technical/product role at one of </w:t>
-      </w:r>
-      <w:r>
-        <w:rPr>
-          <w:rFonts w:cs="Times New Roman"/>
-          <w:sz w:val="22"/>
-          <w:lang w:bidi="he-IL"/>
-        </w:rPr>
-        <w:t>S</w:t>
-      </w:r>
-      <w:r>
-        <w:rPr>
-          <w:rFonts w:cs="Times New Roman"/>
-          <w:sz w:val="22"/>
-          <w:lang w:bidi="he-IL"/>
-        </w:rPr>
-        <w:t xml:space="preserve">ilicon </w:t>
-      </w:r>
-      <w:r>
-        <w:rPr>
-          <w:rFonts w:cs="Times New Roman"/>
-          <w:sz w:val="22"/>
-          <w:lang w:bidi="he-IL"/>
-        </w:rPr>
-        <w:t>V</w:t>
-      </w:r>
-      <w:r>
-        <w:rPr>
-          <w:rFonts w:cs="Times New Roman"/>
-          <w:sz w:val="22"/>
-          <w:lang w:bidi="he-IL"/>
-        </w:rPr>
-        <w:t>alley</w:t>
-      </w:r>
-      <w:r>
-        <w:rPr>
-          <w:rFonts w:cs="Times New Roman"/>
-          <w:sz w:val="22"/>
-          <w:lang w:bidi="he-IL"/>
-        </w:rPr>
-        <w:t>'s emerging startups. I’m a musician as well as a tech-geek; to me, both represent creation as art.</w:t>
+        <w:t>I’m a natural born hacker, live on</w:t>
+      </w:r>
+      <w:r>
+        <w:rPr>
+          <w:rFonts w:cs="Times New Roman"/>
+          <w:sz w:val="22"/>
+          <w:lang w:bidi="he-IL"/>
+        </w:rPr>
+        <w:t xml:space="preserve"> OS X’s</w:t>
+      </w:r>
+      <w:r>
+        <w:rPr>
+          <w:rFonts w:cs="Times New Roman"/>
+          <w:sz w:val="22"/>
+          <w:lang w:bidi="he-IL"/>
+        </w:rPr>
+        <w:t xml:space="preserve"> terminal, </w:t>
+      </w:r>
+      <w:r>
+        <w:rPr>
+          <w:rFonts w:cs="Times New Roman"/>
+          <w:sz w:val="22"/>
+          <w:lang w:bidi="he-IL"/>
+        </w:rPr>
+        <w:t xml:space="preserve">will </w:t>
+      </w:r>
+      <w:r>
+        <w:rPr>
+          <w:rFonts w:cs="Times New Roman"/>
+          <w:sz w:val="22"/>
+          <w:lang w:bidi="he-IL"/>
+        </w:rPr>
+        <w:t>sleep on</w:t>
+      </w:r>
+      <w:r>
+        <w:rPr>
+          <w:rFonts w:cs="Times New Roman"/>
+          <w:sz w:val="22"/>
+          <w:lang w:bidi="he-IL"/>
+        </w:rPr>
+        <w:t xml:space="preserve"> a couch</w:t>
+      </w:r>
+      <w:r>
+        <w:rPr>
+          <w:rFonts w:cs="Times New Roman"/>
+          <w:sz w:val="22"/>
+          <w:lang w:bidi="he-IL"/>
+        </w:rPr>
+        <w:t xml:space="preserve"> </w:t>
+      </w:r>
+      <w:r>
+        <w:rPr>
+          <w:rFonts w:cs="Times New Roman"/>
+          <w:sz w:val="22"/>
+          <w:lang w:bidi="he-IL"/>
+        </w:rPr>
+        <w:t>to get something done</w:t>
+      </w:r>
+      <w:r>
+        <w:rPr>
+          <w:rFonts w:cs="Times New Roman"/>
+          <w:sz w:val="22"/>
+          <w:lang w:bidi="he-IL"/>
+        </w:rPr>
+        <w:t>. Fascinate by technology understand well product and business needs. M</w:t>
+      </w:r>
+      <w:r>
+        <w:rPr>
+          <w:rFonts w:cs="Times New Roman"/>
+          <w:sz w:val="22"/>
+          <w:lang w:bidi="he-IL"/>
+        </w:rPr>
+        <w:t>usician as well as a tech-geek; to me, both represent creation as art.</w:t>
       </w:r>
       <w:r>
         <w:rPr>
@@ -314,88 +340,6 @@
       </w:r>
     </w:p>
     <w:p/>
-    <w:p>
-      <w:r>
-        <w:rPr>
-          <w:bCs/>
-          <w:i/>
-          <w:noProof/>
-          <w:color w:val="808080" w:themeColor="background1" w:themeShade="80"/>
-          <w:sz w:val="28"/>
-          <w:u w:val="single"/>
-        </w:rPr>
-        <mc:AlternateContent>
-          <mc:Choice Requires="wps">
-            <w:drawing>
-              <wp:anchor distT="0" distB="0" distL="114300" distR="114300" simplePos="0" relativeHeight="251663360" behindDoc="0" locked="0" layoutInCell="1" allowOverlap="1" wp14:anchorId="3BCC8EB1" wp14:editId="10D2B0BF">
-                <wp:simplePos x="0" y="0"/>
-                <wp:positionH relativeFrom="column">
-                  <wp:posOffset>0</wp:posOffset>
-                </wp:positionH>
-                <wp:positionV relativeFrom="paragraph">
-                  <wp:posOffset>26670</wp:posOffset>
-                </wp:positionV>
-                <wp:extent cx="6629400" cy="0"/>
-                <wp:effectExtent l="0" t="0" r="25400" b="25400"/>
-                <wp:wrapNone/>
-                <wp:docPr id="5" name="Straight Connector 5"/>
-                <wp:cNvGraphicFramePr/>
-                <a:graphic xmlns:a="http://schemas.openxmlformats.org/drawingml/2006/main">
-                  <a:graphicData uri="http://schemas.microsoft.com/office/word/2010/wordprocessingShape">
-                    <wps:wsp>
-                      <wps:cNvCnPr/>
-                      <wps:spPr>
-                        <a:xfrm>
-                          <a:off x="0" y="0"/>
-                          <a:ext cx="6629400" cy="0"/>
-                        </a:xfrm>
-                        <a:prstGeom prst="line">
-                          <a:avLst/>
-                        </a:prstGeom>
-                        <a:ln w="12700" cmpd="sng">
-                          <a:solidFill>
-                            <a:schemeClr val="bg1">
-                              <a:lumMod val="85000"/>
-                            </a:schemeClr>
-                          </a:solidFill>
-                          <a:prstDash val="dash"/>
-                        </a:ln>
-                        <a:effectLst/>
-                      </wps:spPr>
-                      <wps:style>
-                        <a:lnRef idx="2">
-                          <a:schemeClr val="accent1"/>
-                        </a:lnRef>
-                        <a:fillRef idx="0">
-                          <a:schemeClr val="accent1"/>
-                        </a:fillRef>
-                        <a:effectRef idx="1">
-                          <a:schemeClr val="accent1"/>
-                        </a:effectRef>
-                        <a:fontRef idx="minor">
-                          <a:schemeClr val="tx1"/>
-                        </a:fontRef>
-                      </wps:style>
-                      <wps:bodyPr/>
-                    </wps:wsp>
-                  </a:graphicData>
-                </a:graphic>
-                <wp14:sizeRelH relativeFrom="margin">
-                  <wp14:pctWidth>0</wp14:pctWidth>
-                </wp14:sizeRelH>
-              </wp:anchor>
-            </w:drawing>
-          </mc:Choice>
-          <mc:Fallback>
-            <w:pict>
-              <v:line id="Straight Connector 5" o:spid="_x0000_s1026" style="position:absolute;z-index:251663360;visibility:visible;mso-wrap-style:square;mso-width-percent:0;mso-wrap-distance-left:9pt;mso-wrap-distance-top:0;mso-wrap-distance-right:9pt;mso-wrap-distance-bottom:0;mso-position-horizontal:absolute;mso-position-horizontal-relative:text;mso-position-vertical:absolute;mso-position-vertical-relative:text;mso-width-percent:0;mso-width-relative:margin" from="0,2.1pt" to="522pt,2.1pt" o:gfxdata="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" strokecolor="#d8d8d8 [2732]" strokeweight="1pt">
-                <v:stroke dashstyle="dash"/>
-              </v:line>
-            </w:pict>
-          </mc:Fallback>
-        </mc:AlternateContent>
-      </w:r>
-    </w:p>
     <w:p>
       <w:pPr>
         <w:spacing w:line="360" w:lineRule="auto"/>
@@ -432,10 +376,64 @@
         <w:rPr>
           <w:b/>
           <w:i/>
-          <w:sz w:val="26"/>
+          <w:sz w:val="28"/>
           <w:szCs w:val="26"/>
         </w:rPr>
         <w:t>Co-Founder</w:t>
+      </w:r>
+      <w:r>
+        <w:rPr>
+          <w:b/>
+          <w:i/>
+          <w:sz w:val="28"/>
+          <w:szCs w:val="26"/>
+        </w:rPr>
+        <w:t xml:space="preserve"> &amp; CEO </w:t>
+      </w:r>
+      <w:r>
+        <w:rPr>
+          <w:b/>
+          <w:i/>
+          <w:sz w:val="28"/>
+          <w:szCs w:val="26"/>
+        </w:rPr>
+        <w:t>of Vidit.fm</w:t>
+      </w:r>
+      <w:r>
+        <w:rPr>
+          <w:b/>
+          <w:i/>
+          <w:sz w:val="28"/>
+          <w:szCs w:val="26"/>
+        </w:rPr>
+        <w:t>, Tel Aviv</w:t>
+      </w:r>
+      <w:r>
+        <w:rPr>
+          <w:b/>
+          <w:i/>
+          <w:sz w:val="28"/>
+          <w:szCs w:val="26"/>
+        </w:rPr>
+        <w:t>/San</w:t>
+      </w:r>
+      <w:r>
+        <w:rPr>
+          <w:b/>
+          <w:i/>
+          <w:sz w:val="28"/>
+          <w:szCs w:val="26"/>
+        </w:rPr>
+        <w:t xml:space="preserve"> </w:t>
+      </w:r>
+      <w:r>
+        <w:rPr>
+          <w:b/>
+          <w:i/>
+          <w:sz w:val="28"/>
+          <w:szCs w:val="26"/>
+        </w:rPr>
+        <w:t>Francisco</w:t>
       </w:r>
       <w:r>
         <w:rPr>
@@ -444,7 +442,7 @@
           <w:sz w:val="26"/>
           <w:szCs w:val="26"/>
         </w:rPr>
-        <w:t xml:space="preserve"> &amp; CEO </w:t>
+        <w:tab/>
       </w:r>
       <w:r>
         <w:rPr>
@@ -453,61 +451,6 @@
           <w:sz w:val="26"/>
           <w:szCs w:val="26"/>
         </w:rPr>
-        <w:t>of Vidit.fm</w:t>
-      </w:r>
-      <w:r>
-        <w:rPr>
-          <w:b/>
-          <w:i/>
-          <w:sz w:val="26"/>
-          <w:szCs w:val="26"/>
-        </w:rPr>
-        <w:t>, Tel Aviv</w:t>
-      </w:r>
-      <w:r>
-        <w:rPr>
-          <w:b/>
-          <w:i/>
-          <w:sz w:val="26"/>
-          <w:szCs w:val="26"/>
-        </w:rPr>
-        <w:t>/San</w:t>
-      </w:r>
-      <w:r>
-        <w:rPr>
-          <w:b/>
-          <w:i/>
-          <w:sz w:val="26"/>
-          <w:szCs w:val="26"/>
-        </w:rPr>
-        <w:t xml:space="preserve"> </w:t>
-      </w:r>
-      <w:r>
-        <w:rPr>
-          <w:b/>
-          <w:i/>
-          <w:sz w:val="26"/>
-          <w:szCs w:val="26"/>
-        </w:rPr>
-        <w:t>Francisco</w:t>
-      </w:r>
-      <w:r>
-        <w:rPr>
-          <w:b/>
-          <w:i/>
-          <w:sz w:val="26"/>
-          <w:szCs w:val="26"/>
-        </w:rPr>
-        <w:tab/>
-      </w:r>
-      <w:r>
-        <w:rPr>
-          <w:b/>
-          <w:i/>
-          <w:sz w:val="26"/>
-          <w:szCs w:val="26"/>
-        </w:rPr>
-        <w:tab/>
         <w:t xml:space="preserve">      </w:t>
       </w:r>
       <w:r>
@@ -581,7 +524,7 @@
         </w:rPr>
         <w:t xml:space="preserve">Live Demos: </w:t>
       </w:r>
-      <w:hyperlink r:id="rId13" w:history="1">
+      <w:hyperlink r:id="rId12" w:history="1">
         <w:r>
           <w:rPr>
             <w:rStyle w:val="Hyperlink"/>
@@ -606,7 +549,7 @@
         </w:rPr>
         <w:t xml:space="preserve">, </w:t>
       </w:r>
-      <w:hyperlink r:id="rId14" w:history="1">
+      <w:hyperlink r:id="rId13" w:history="1">
         <w:r>
           <w:rPr>
             <w:rStyle w:val="Hyperlink"/>
@@ -643,7 +586,7 @@
         </w:rPr>
         <w:t xml:space="preserve">or on </w:t>
       </w:r>
-      <w:hyperlink r:id="rId15" w:history="1">
+      <w:hyperlink r:id="rId14" w:history="1">
         <w:r>
           <w:rPr>
             <w:rStyle w:val="Hyperlink"/>
@@ -704,7 +647,7 @@
       <w:pPr>
         <w:rPr>
           <w:rFonts w:cs="Times New Roman"/>
-          <w:sz w:val="22"/>
+          <w:sz w:val="12"/>
           <w:lang w:bidi="he-IL"/>
         </w:rPr>
       </w:pPr>
@@ -723,7 +666,23 @@
           <w:sz w:val="22"/>
           <w:lang w:bidi="he-IL"/>
         </w:rPr>
-        <w:t>Vidit is a platform for</w:t>
+        <w:t xml:space="preserve">Vidit </w:t>
+      </w:r>
+      <w:r>
+        <w:rPr>
+          <w:rFonts w:cs="Times New Roman"/>
+          <w:sz w:val="22"/>
+          <w:lang w:bidi="he-IL"/>
+        </w:rPr>
+        <w:t>was</w:t>
+      </w:r>
+      <w:r>
+        <w:rPr>
+          <w:rFonts w:cs="Times New Roman"/>
+          <w:sz w:val="22"/>
+          <w:lang w:bidi="he-IL"/>
+        </w:rPr>
+        <w:t xml:space="preserve"> a platform for</w:t>
       </w:r>
       <w:r>
         <w:rPr>
@@ -900,33 +859,161 @@
           <w:lang w:bidi="he-IL"/>
         </w:rPr>
         <w:t>.</w:t>
+      </w:r>
+      <w:r>
+        <w:rPr>
+          <w:rFonts w:cs="Times New Roman"/>
+          <w:sz w:val="22"/>
+          <w:lang w:bidi="he-IL"/>
+        </w:rPr>
+        <w:t xml:space="preserve"> </w:t>
+      </w:r>
+      <w:r>
+        <w:rPr>
+          <w:rFonts w:cs="Times New Roman"/>
+          <w:sz w:val="22"/>
+          <w:lang w:bidi="he-IL"/>
+        </w:rPr>
+        <w:t>Led</w:t>
+      </w:r>
+      <w:r>
+        <w:rPr>
+          <w:rFonts w:cs="Times New Roman"/>
+          <w:sz w:val="22"/>
+          <w:lang w:bidi="he-IL"/>
+        </w:rPr>
+        <w:t xml:space="preserve"> </w:t>
+      </w:r>
+      <w:r>
+        <w:rPr>
+          <w:rFonts w:cs="Times New Roman"/>
+          <w:sz w:val="22"/>
+          <w:lang w:bidi="he-IL"/>
+        </w:rPr>
+        <w:t>operations</w:t>
+      </w:r>
+      <w:r>
+        <w:rPr>
+          <w:rFonts w:cs="Times New Roman"/>
+          <w:sz w:val="22"/>
+          <w:lang w:bidi="he-IL"/>
+        </w:rPr>
+        <w:t xml:space="preserve">, </w:t>
+      </w:r>
+      <w:r>
+        <w:rPr>
+          <w:rFonts w:cs="Times New Roman"/>
+          <w:sz w:val="22"/>
+          <w:lang w:bidi="he-IL"/>
+        </w:rPr>
+        <w:t>fund raising</w:t>
+      </w:r>
+      <w:r>
+        <w:rPr>
+          <w:rFonts w:cs="Times New Roman"/>
+          <w:sz w:val="22"/>
+          <w:lang w:bidi="he-IL"/>
+        </w:rPr>
+        <w:t xml:space="preserve"> and </w:t>
+      </w:r>
+      <w:r>
+        <w:rPr>
+          <w:rFonts w:cs="Times New Roman"/>
+          <w:sz w:val="22"/>
+          <w:lang w:bidi="he-IL"/>
+        </w:rPr>
+        <w:t>product development</w:t>
+      </w:r>
+      <w:r>
+        <w:rPr>
+          <w:rFonts w:cs="Times New Roman"/>
+          <w:sz w:val="22"/>
+          <w:lang w:bidi="he-IL"/>
+        </w:rPr>
+        <w:t xml:space="preserve">. </w:t>
+      </w:r>
+      <w:r>
+        <w:rPr>
+          <w:rFonts w:cs="Times New Roman"/>
+          <w:sz w:val="22"/>
+          <w:lang w:bidi="he-IL"/>
+        </w:rPr>
+        <w:t>In addition</w:t>
+      </w:r>
+      <w:r>
+        <w:rPr>
+          <w:rFonts w:cs="Times New Roman"/>
+          <w:sz w:val="22"/>
+          <w:lang w:bidi="he-IL"/>
+        </w:rPr>
+        <w:t>,</w:t>
+      </w:r>
+      <w:r>
+        <w:rPr>
+          <w:rFonts w:cs="Times New Roman"/>
+          <w:sz w:val="22"/>
+          <w:lang w:bidi="he-IL"/>
+        </w:rPr>
+        <w:t xml:space="preserve"> </w:t>
+      </w:r>
+      <w:r>
+        <w:rPr>
+          <w:rFonts w:cs="Times New Roman"/>
+          <w:sz w:val="22"/>
+          <w:lang w:bidi="he-IL"/>
+        </w:rPr>
+        <w:t xml:space="preserve">I developed the video editor, backend </w:t>
+      </w:r>
+      <w:r>
+        <w:rPr>
+          <w:rFonts w:cs="Times New Roman"/>
+          <w:sz w:val="22"/>
+          <w:lang w:bidi="he-IL"/>
+        </w:rPr>
+        <w:t>platform and iOS mobile application.</w:t>
       </w:r>
     </w:p>
     <w:p>
       <w:pPr>
         <w:rPr>
           <w:rFonts w:cs="Times New Roman"/>
-          <w:sz w:val="10"/>
-          <w:szCs w:val="10"/>
+          <w:sz w:val="12"/>
           <w:lang w:bidi="he-IL"/>
         </w:rPr>
       </w:pPr>
     </w:p>
     <w:p>
       <w:pPr>
-        <w:rPr>
-          <w:rFonts w:cs="Times New Roman"/>
-          <w:sz w:val="22"/>
-          <w:lang w:bidi="he-IL"/>
-        </w:rPr>
-      </w:pPr>
-      <w:r>
-        <w:rPr>
-          <w:rFonts w:cs="Times New Roman"/>
-          <w:sz w:val="22"/>
-          <w:lang w:bidi="he-IL"/>
-        </w:rPr>
-        <w:t>Led</w:t>
+        <w:spacing w:line="360" w:lineRule="auto"/>
+        <w:rPr>
+          <w:rFonts w:cs="Times New Roman"/>
+          <w:sz w:val="22"/>
+          <w:lang w:bidi="he-IL"/>
+        </w:rPr>
+      </w:pPr>
+      <w:r>
+        <w:rPr>
+          <w:rFonts w:cs="Times New Roman"/>
+          <w:sz w:val="22"/>
+          <w:lang w:bidi="he-IL"/>
+        </w:rPr>
+        <w:t>In</w:t>
+      </w:r>
+      <w:r>
+        <w:rPr>
+          <w:rFonts w:cs="Times New Roman"/>
+          <w:sz w:val="22"/>
+          <w:lang w:bidi="he-IL"/>
+        </w:rPr>
+        <w:t xml:space="preserve"> 2013, Vidit’s offering</w:t>
+      </w:r>
+      <w:r>
+        <w:rPr>
+          <w:rFonts w:cs="Times New Roman"/>
+          <w:sz w:val="22"/>
+          <w:lang w:bidi="he-IL"/>
+        </w:rPr>
+        <w:t xml:space="preserve"> changes from a B2C startup to a project based consultant firm.</w:t>
       </w:r>
       <w:r>
         <w:rPr>
@@ -935,488 +1022,555 @@
           <w:lang w:bidi="he-IL"/>
         </w:rPr>
         <w:t xml:space="preserve"> </w:t>
-      </w:r>
-      <w:r>
-        <w:rPr>
-          <w:rFonts w:cs="Times New Roman"/>
-          <w:sz w:val="22"/>
-          <w:lang w:bidi="he-IL"/>
-        </w:rPr>
-        <w:t>operations</w:t>
-      </w:r>
-      <w:r>
-        <w:rPr>
-          <w:rFonts w:cs="Times New Roman"/>
-          <w:sz w:val="22"/>
-          <w:lang w:bidi="he-IL"/>
-        </w:rPr>
-        <w:t xml:space="preserve">, </w:t>
-      </w:r>
-      <w:r>
-        <w:rPr>
-          <w:rFonts w:cs="Times New Roman"/>
-          <w:sz w:val="22"/>
-          <w:lang w:bidi="he-IL"/>
-        </w:rPr>
-        <w:t>fund raising</w:t>
-      </w:r>
-      <w:r>
-        <w:rPr>
-          <w:rFonts w:cs="Times New Roman"/>
-          <w:sz w:val="22"/>
-          <w:lang w:bidi="he-IL"/>
-        </w:rPr>
-        <w:t xml:space="preserve"> and </w:t>
-      </w:r>
-      <w:r>
-        <w:rPr>
-          <w:rFonts w:cs="Times New Roman"/>
-          <w:sz w:val="22"/>
-          <w:lang w:bidi="he-IL"/>
-        </w:rPr>
-        <w:t>product development</w:t>
-      </w:r>
-      <w:r>
-        <w:rPr>
-          <w:rFonts w:cs="Times New Roman"/>
-          <w:sz w:val="22"/>
-          <w:lang w:bidi="he-IL"/>
-        </w:rPr>
-        <w:t xml:space="preserve">. </w:t>
-      </w:r>
-      <w:r>
-        <w:rPr>
-          <w:rFonts w:cs="Times New Roman"/>
-          <w:sz w:val="22"/>
-          <w:lang w:bidi="he-IL"/>
-        </w:rPr>
-        <w:t>In addition</w:t>
-      </w:r>
-      <w:r>
-        <w:rPr>
-          <w:rFonts w:cs="Times New Roman"/>
-          <w:sz w:val="22"/>
-          <w:lang w:bidi="he-IL"/>
-        </w:rPr>
-        <w:t>,</w:t>
-      </w:r>
-      <w:r>
-        <w:rPr>
-          <w:rFonts w:cs="Times New Roman"/>
-          <w:sz w:val="22"/>
-          <w:lang w:bidi="he-IL"/>
-        </w:rPr>
-        <w:t xml:space="preserve"> </w:t>
-      </w:r>
-      <w:r>
-        <w:rPr>
-          <w:rFonts w:cs="Times New Roman"/>
-          <w:sz w:val="22"/>
-          <w:lang w:bidi="he-IL"/>
-        </w:rPr>
-        <w:t xml:space="preserve">I developed the video editor, backend </w:t>
-      </w:r>
-      <w:r>
-        <w:rPr>
-          <w:rFonts w:cs="Times New Roman"/>
-          <w:sz w:val="22"/>
-          <w:lang w:bidi="he-IL"/>
-        </w:rPr>
-        <w:t>platform and iOS mobile application.</w:t>
       </w:r>
     </w:p>
     <w:p>
       <w:pPr>
-        <w:rPr>
-          <w:rFonts w:cs="Times New Roman"/>
-          <w:sz w:val="10"/>
-          <w:lang w:bidi="he-IL"/>
-        </w:rPr>
-      </w:pPr>
+        <w:pStyle w:val="Heading1"/>
+        <w:spacing w:before="240" w:after="120"/>
+        <w:rPr>
+          <w:lang w:bidi="he-IL"/>
+        </w:rPr>
+      </w:pPr>
+      <w:r>
+        <w:rPr>
+          <w:lang w:bidi="he-IL"/>
+        </w:rPr>
+        <w:t>Development Services</w:t>
+      </w:r>
+      <w:r>
+        <w:rPr>
+          <w:lang w:bidi="he-IL"/>
+        </w:rPr>
+        <w:t xml:space="preserve"> &amp; Partnerships </w:t>
+      </w:r>
+      <w:r>
+        <w:rPr>
+          <w:lang w:bidi="he-IL"/>
+        </w:rPr>
+        <w:t>Under Vidit</w:t>
+      </w:r>
+    </w:p>
+    <w:tbl>
+      <w:tblPr>
+        <w:tblStyle w:val="TableGrid"/>
+        <w:tblW w:w="13518" w:type="dxa"/>
+        <w:tblBorders>
+          <w:top w:val="none" w:sz="0" w:space="0" w:color="auto"/>
+          <w:left w:val="none" w:sz="0" w:space="0" w:color="auto"/>
+          <w:bottom w:val="none" w:sz="0" w:space="0" w:color="auto"/>
+          <w:right w:val="none" w:sz="0" w:space="0" w:color="auto"/>
+          <w:insideH w:val="none" w:sz="0" w:space="0" w:color="auto"/>
+          <w:insideV w:val="none" w:sz="0" w:space="0" w:color="auto"/>
+        </w:tblBorders>
+        <w:tblLook w:val="04A0" w:firstRow="1" w:lastRow="0" w:firstColumn="1" w:lastColumn="0" w:noHBand="0" w:noVBand="1"/>
+      </w:tblPr>
+      <w:tblGrid>
+        <w:gridCol w:w="8118"/>
+        <w:gridCol w:w="5400"/>
+      </w:tblGrid>
+      <w:tr>
+        <w:tc>
+          <w:tcPr>
+            <w:tcW w:w="8118" w:type="dxa"/>
+          </w:tcPr>
+          <w:p>
+            <w:pPr>
+              <w:pStyle w:val="ListParagraph"/>
+              <w:numPr>
+                <w:ilvl w:val="0"/>
+                <w:numId w:val="15"/>
+              </w:numPr>
+              <w:rPr>
+                <w:b/>
+                <w:szCs w:val="22"/>
+                <w:lang w:bidi="he-IL"/>
+              </w:rPr>
+            </w:pPr>
+            <w:r>
+              <w:rPr>
+                <w:b/>
+                <w:szCs w:val="22"/>
+                <w:lang w:bidi="he-IL"/>
+              </w:rPr>
+              <w:t>Tech Leader (CTO)</w:t>
+            </w:r>
+            <w:r>
+              <w:rPr>
+                <w:b/>
+                <w:szCs w:val="22"/>
+                <w:lang w:bidi="he-IL"/>
+              </w:rPr>
+              <w:t xml:space="preserve"> Services for</w:t>
+            </w:r>
+            <w:r>
+              <w:rPr>
+                <w:b/>
+                <w:szCs w:val="22"/>
+                <w:lang w:bidi="he-IL"/>
+              </w:rPr>
+              <w:t xml:space="preserve"> </w:t>
+            </w:r>
+            <w:hyperlink r:id="rId15" w:history="1">
+              <w:r>
+                <w:rPr>
+                  <w:rStyle w:val="Hyperlink"/>
+                  <w:b/>
+                  <w:color w:val="31849B" w:themeColor="accent5" w:themeShade="BF"/>
+                  <w:szCs w:val="22"/>
+                </w:rPr>
+                <w:t>S</w:t>
+              </w:r>
+              <w:r>
+                <w:rPr>
+                  <w:rStyle w:val="Hyperlink"/>
+                  <w:b/>
+                  <w:color w:val="31849B" w:themeColor="accent5" w:themeShade="BF"/>
+                  <w:szCs w:val="22"/>
+                </w:rPr>
+                <w:t>tringwire.com</w:t>
+              </w:r>
+            </w:hyperlink>
+            <w:r>
+              <w:rPr>
+                <w:b/>
+                <w:szCs w:val="22"/>
+                <w:lang w:bidi="he-IL"/>
+              </w:rPr>
+              <w:t xml:space="preserve"> – NBC Universal</w:t>
+            </w:r>
+          </w:p>
+          <w:p>
+            <w:pPr>
+              <w:pStyle w:val="ListParagraph"/>
+              <w:spacing w:after="120"/>
+              <w:ind w:left="763"/>
+              <w:rPr>
+                <w:i/>
+                <w:sz w:val="18"/>
+                <w:szCs w:val="18"/>
+                <w:lang w:bidi="he-IL"/>
+              </w:rPr>
+            </w:pPr>
+            <w:r>
+              <w:rPr>
+                <w:i/>
+                <w:sz w:val="18"/>
+                <w:szCs w:val="18"/>
+                <w:lang w:bidi="he-IL"/>
+              </w:rPr>
+              <w:t xml:space="preserve">Full time technology advisor. </w:t>
+            </w:r>
+            <w:r>
+              <w:rPr>
+                <w:i/>
+                <w:sz w:val="18"/>
+                <w:szCs w:val="18"/>
+                <w:lang w:bidi="he-IL"/>
+              </w:rPr>
+              <w:t>Led a team of 12 developers, building 3 components: Backend/WebApp, Mobile and Live Video streaming service, building a live streaming platform</w:t>
+            </w:r>
+            <w:r>
+              <w:rPr>
+                <w:i/>
+                <w:sz w:val="18"/>
+                <w:szCs w:val="18"/>
+                <w:lang w:bidi="he-IL"/>
+              </w:rPr>
+              <w:t xml:space="preserve"> first solution</w:t>
+            </w:r>
+            <w:r>
+              <w:rPr>
+                <w:i/>
+                <w:sz w:val="18"/>
+                <w:szCs w:val="18"/>
+                <w:lang w:bidi="he-IL"/>
+              </w:rPr>
+              <w:t xml:space="preserve"> using technologies such as Ruby on Rails, P</w:t>
+            </w:r>
+            <w:r>
+              <w:rPr>
+                <w:i/>
+                <w:sz w:val="18"/>
+                <w:szCs w:val="18"/>
+                <w:lang w:bidi="he-IL"/>
+              </w:rPr>
+              <w:t>ostgre</w:t>
+            </w:r>
+            <w:r>
+              <w:rPr>
+                <w:i/>
+                <w:sz w:val="18"/>
+                <w:szCs w:val="18"/>
+                <w:lang w:bidi="he-IL"/>
+              </w:rPr>
+              <w:t xml:space="preserve"> DB, Resque, FFmpeg, Wowza </w:t>
+            </w:r>
+            <w:r>
+              <w:rPr>
+                <w:i/>
+                <w:sz w:val="18"/>
+                <w:szCs w:val="18"/>
+                <w:lang w:bidi="he-IL"/>
+              </w:rPr>
+              <w:t xml:space="preserve">and more. </w:t>
+            </w:r>
+            <w:r>
+              <w:rPr>
+                <w:i/>
+                <w:sz w:val="18"/>
+                <w:szCs w:val="18"/>
+                <w:lang w:bidi="he-IL"/>
+              </w:rPr>
+              <w:t xml:space="preserve">My position with the team to architect </w:t>
+            </w:r>
+            <w:r>
+              <w:rPr>
+                <w:i/>
+                <w:sz w:val="18"/>
+                <w:szCs w:val="18"/>
+                <w:lang w:bidi="he-IL"/>
+              </w:rPr>
+              <w:t>the entire platform</w:t>
+            </w:r>
+            <w:r>
+              <w:rPr>
+                <w:i/>
+                <w:sz w:val="18"/>
+                <w:szCs w:val="18"/>
+                <w:lang w:bidi="he-IL"/>
+              </w:rPr>
+              <w:t xml:space="preserve"> according to business needs,</w:t>
+            </w:r>
+            <w:r>
+              <w:rPr>
+                <w:i/>
+                <w:sz w:val="18"/>
+                <w:szCs w:val="18"/>
+                <w:lang w:bidi="he-IL"/>
+              </w:rPr>
+              <w:t xml:space="preserve"> </w:t>
+            </w:r>
+            <w:r>
+              <w:rPr>
+                <w:i/>
+                <w:sz w:val="18"/>
+                <w:szCs w:val="18"/>
+                <w:lang w:bidi="he-IL"/>
+              </w:rPr>
+              <w:t>develop</w:t>
+            </w:r>
+            <w:r>
+              <w:rPr>
+                <w:i/>
+                <w:sz w:val="18"/>
+                <w:szCs w:val="18"/>
+                <w:lang w:bidi="he-IL"/>
+              </w:rPr>
+              <w:t xml:space="preserve"> features</w:t>
+            </w:r>
+            <w:r>
+              <w:rPr>
+                <w:i/>
+                <w:sz w:val="18"/>
+                <w:szCs w:val="18"/>
+                <w:lang w:bidi="he-IL"/>
+              </w:rPr>
+              <w:t xml:space="preserve"> and bridge any discussion between the different </w:t>
+            </w:r>
+            <w:r>
+              <w:rPr>
+                <w:i/>
+                <w:sz w:val="18"/>
+                <w:szCs w:val="18"/>
+                <w:lang w:bidi="he-IL"/>
+              </w:rPr>
+              <w:t>team leaders.</w:t>
+            </w:r>
+          </w:p>
+        </w:tc>
+        <w:tc>
+          <w:tcPr>
+            <w:tcW w:w="5400" w:type="dxa"/>
+          </w:tcPr>
+          <w:p>
+            <w:pPr>
+              <w:rPr>
+                <w:sz w:val="22"/>
+                <w:szCs w:val="22"/>
+                <w:lang w:bidi="he-IL"/>
+              </w:rPr>
+            </w:pPr>
+            <w:r>
+              <w:rPr>
+                <w:sz w:val="22"/>
+                <w:szCs w:val="22"/>
+                <w:lang w:bidi="he-IL"/>
+              </w:rPr>
+              <w:t>June 2014 – July 2015</w:t>
+            </w:r>
+          </w:p>
+        </w:tc>
+      </w:tr>
+      <w:tr>
+        <w:tc>
+          <w:tcPr>
+            <w:tcW w:w="8118" w:type="dxa"/>
+          </w:tcPr>
+          <w:p>
+            <w:pPr>
+              <w:pStyle w:val="ListParagraph"/>
+              <w:numPr>
+                <w:ilvl w:val="0"/>
+                <w:numId w:val="15"/>
+              </w:numPr>
+              <w:rPr>
+                <w:b/>
+                <w:sz w:val="22"/>
+                <w:szCs w:val="22"/>
+                <w:lang w:bidi="he-IL"/>
+              </w:rPr>
+            </w:pPr>
+            <w:r>
+              <w:rPr>
+                <w:b/>
+                <w:szCs w:val="22"/>
+                <w:lang w:bidi="he-IL"/>
+              </w:rPr>
+              <w:t xml:space="preserve">Full-stack </w:t>
+            </w:r>
+            <w:r>
+              <w:rPr>
+                <w:b/>
+                <w:szCs w:val="22"/>
+                <w:lang w:bidi="he-IL"/>
+              </w:rPr>
+              <w:t xml:space="preserve">Development Services </w:t>
+            </w:r>
+            <w:r>
+              <w:rPr>
+                <w:b/>
+                <w:szCs w:val="22"/>
+                <w:lang w:bidi="he-IL"/>
+              </w:rPr>
+              <w:t xml:space="preserve">for </w:t>
+            </w:r>
+            <w:hyperlink r:id="rId16" w:history="1">
+              <w:r>
+                <w:rPr>
+                  <w:rStyle w:val="Hyperlink"/>
+                  <w:b/>
+                  <w:color w:val="31849B" w:themeColor="accent5" w:themeShade="BF"/>
+                  <w:szCs w:val="22"/>
+                </w:rPr>
+                <w:t>HoneyBook.co</w:t>
+              </w:r>
+              <w:r>
+                <w:rPr>
+                  <w:rStyle w:val="Hyperlink"/>
+                  <w:b/>
+                  <w:color w:val="31849B" w:themeColor="accent5" w:themeShade="BF"/>
+                  <w:szCs w:val="22"/>
+                </w:rPr>
+                <w:t>m</w:t>
+              </w:r>
+            </w:hyperlink>
+          </w:p>
+        </w:tc>
+        <w:tc>
+          <w:tcPr>
+            <w:tcW w:w="5400" w:type="dxa"/>
+          </w:tcPr>
+          <w:p>
+            <w:pPr>
+              <w:rPr>
+                <w:sz w:val="22"/>
+                <w:szCs w:val="22"/>
+                <w:lang w:bidi="he-IL"/>
+              </w:rPr>
+            </w:pPr>
+            <w:r>
+              <w:rPr>
+                <w:sz w:val="22"/>
+                <w:szCs w:val="22"/>
+                <w:lang w:bidi="he-IL"/>
+              </w:rPr>
+              <w:t xml:space="preserve">November 2013 </w:t>
+            </w:r>
+            <w:r>
+              <w:rPr>
+                <w:sz w:val="22"/>
+                <w:szCs w:val="22"/>
+                <w:lang w:bidi="he-IL"/>
+              </w:rPr>
+              <w:t>–</w:t>
+            </w:r>
+            <w:r>
+              <w:rPr>
+                <w:sz w:val="22"/>
+                <w:szCs w:val="22"/>
+                <w:lang w:bidi="he-IL"/>
+              </w:rPr>
+              <w:t xml:space="preserve"> </w:t>
+            </w:r>
+            <w:r>
+              <w:rPr>
+                <w:sz w:val="22"/>
+                <w:szCs w:val="22"/>
+                <w:lang w:bidi="he-IL"/>
+              </w:rPr>
+              <w:t>May 2014</w:t>
+            </w:r>
+          </w:p>
+        </w:tc>
+      </w:tr>
+      <w:tr>
+        <w:tc>
+          <w:tcPr>
+            <w:tcW w:w="8118" w:type="dxa"/>
+          </w:tcPr>
+          <w:p>
+            <w:pPr>
+              <w:pStyle w:val="ListParagraph"/>
+              <w:spacing w:after="120"/>
+              <w:ind w:left="763"/>
+              <w:rPr>
+                <w:i/>
+                <w:sz w:val="18"/>
+                <w:szCs w:val="18"/>
+                <w:lang w:bidi="he-IL"/>
+              </w:rPr>
+            </w:pPr>
+            <w:r>
+              <w:rPr>
+                <w:i/>
+                <w:sz w:val="18"/>
+                <w:szCs w:val="18"/>
+                <w:lang w:bidi="he-IL"/>
+              </w:rPr>
+              <w:t xml:space="preserve">Front to Back development services. Ruby On Rails, BackboneJS + MarionetteJS, </w:t>
+            </w:r>
+            <w:r>
+              <w:rPr>
+                <w:i/>
+                <w:sz w:val="18"/>
+                <w:szCs w:val="18"/>
+                <w:lang w:bidi="he-IL"/>
+              </w:rPr>
+              <w:t xml:space="preserve">Foundation 5, </w:t>
+            </w:r>
+            <w:r>
+              <w:rPr>
+                <w:i/>
+                <w:sz w:val="18"/>
+                <w:szCs w:val="18"/>
+                <w:lang w:bidi="he-IL"/>
+              </w:rPr>
+              <w:t>MongoDB</w:t>
+            </w:r>
+            <w:r>
+              <w:rPr>
+                <w:i/>
+                <w:sz w:val="18"/>
+                <w:szCs w:val="18"/>
+                <w:lang w:bidi="he-IL"/>
+              </w:rPr>
+              <w:t>, AWS</w:t>
+            </w:r>
+            <w:r>
+              <w:rPr>
+                <w:rFonts w:cs="Times New Roman"/>
+                <w:i/>
+                <w:sz w:val="18"/>
+                <w:szCs w:val="20"/>
+                <w:lang w:bidi="he-IL"/>
+              </w:rPr>
+              <w:t>, as an integral part of the R&amp;D team.</w:t>
+            </w:r>
+          </w:p>
+        </w:tc>
+        <w:tc>
+          <w:tcPr>
+            <w:tcW w:w="5400" w:type="dxa"/>
+          </w:tcPr>
+          <w:p>
+            <w:pPr>
+              <w:rPr>
+                <w:sz w:val="22"/>
+                <w:szCs w:val="22"/>
+                <w:lang w:bidi="he-IL"/>
+              </w:rPr>
+            </w:pPr>
+          </w:p>
+        </w:tc>
+      </w:tr>
+    </w:tbl>
+    <w:p>
+      <w:pPr>
+        <w:jc w:val="both"/>
+        <w:rPr>
+          <w:rFonts w:cs="Times New Roman"/>
+          <w:sz w:val="22"/>
+          <w:lang w:bidi="he-IL"/>
+        </w:rPr>
+      </w:pPr>
+      <w:r>
+        <w:rPr>
+          <w:rFonts w:cs="Times New Roman"/>
+          <w:sz w:val="22"/>
+          <w:lang w:bidi="he-IL"/>
+        </w:rPr>
+        <w:tab/>
+      </w:r>
+      <w:r>
+        <w:rPr>
+          <w:rFonts w:cs="Times New Roman"/>
+          <w:sz w:val="22"/>
+          <w:lang w:bidi="he-IL"/>
+        </w:rPr>
+        <w:tab/>
+      </w:r>
     </w:p>
     <w:p>
       <w:pPr>
-        <w:rPr>
-          <w:rFonts w:cs="Times New Roman"/>
-          <w:sz w:val="22"/>
-          <w:szCs w:val="22"/>
-          <w:lang w:bidi="he-IL"/>
-        </w:rPr>
-      </w:pPr>
-      <w:r>
-        <w:rPr>
-          <w:rFonts w:cs="Times New Roman"/>
-          <w:sz w:val="22"/>
-          <w:szCs w:val="22"/>
-          <w:lang w:bidi="he-IL"/>
-        </w:rPr>
-        <w:t xml:space="preserve">In 2012, </w:t>
-      </w:r>
-      <w:r>
-        <w:rPr>
-          <w:rFonts w:cs="Times New Roman"/>
-          <w:sz w:val="22"/>
-          <w:szCs w:val="22"/>
-          <w:lang w:bidi="he-IL"/>
-        </w:rPr>
-        <w:t xml:space="preserve">Vidit was </w:t>
-      </w:r>
-      <w:r>
-        <w:rPr>
-          <w:rFonts w:cs="Times New Roman"/>
-          <w:sz w:val="22"/>
-          <w:szCs w:val="22"/>
-          <w:lang w:bidi="he-IL"/>
-        </w:rPr>
-        <w:t>chosen out of 200 companies</w:t>
-      </w:r>
-      <w:r>
-        <w:rPr>
-          <w:rFonts w:cs="Times New Roman"/>
-          <w:sz w:val="22"/>
-          <w:szCs w:val="22"/>
-          <w:lang w:bidi="he-IL"/>
-        </w:rPr>
-        <w:t xml:space="preserve"> to take </w:t>
-      </w:r>
-      <w:r>
-        <w:rPr>
-          <w:rFonts w:cs="Times New Roman"/>
-          <w:sz w:val="22"/>
-          <w:szCs w:val="22"/>
-          <w:lang w:bidi="he-IL"/>
-        </w:rPr>
-        <w:t xml:space="preserve">part </w:t>
-      </w:r>
-      <w:r>
-        <w:rPr>
-          <w:rFonts w:cs="Times New Roman"/>
-          <w:sz w:val="22"/>
-          <w:szCs w:val="22"/>
-          <w:lang w:bidi="he-IL"/>
-        </w:rPr>
-        <w:t>in the first batch of the</w:t>
-      </w:r>
-      <w:r>
-        <w:rPr>
-          <w:rFonts w:cs="Times New Roman"/>
-          <w:sz w:val="22"/>
-          <w:szCs w:val="22"/>
-          <w:lang w:bidi="he-IL"/>
-        </w:rPr>
-        <w:t xml:space="preserve"> highly selective</w:t>
-      </w:r>
-      <w:r>
-        <w:rPr>
-          <w:rFonts w:cs="Times New Roman"/>
-          <w:sz w:val="22"/>
-          <w:szCs w:val="22"/>
-          <w:lang w:bidi="he-IL"/>
-        </w:rPr>
-        <w:t xml:space="preserve"> </w:t>
-      </w:r>
-      <w:r>
-        <w:rPr>
-          <w:rFonts w:cs="Times New Roman"/>
-          <w:sz w:val="22"/>
-          <w:szCs w:val="22"/>
-          <w:lang w:bidi="he-IL"/>
-        </w:rPr>
-        <w:t xml:space="preserve">Microsoft </w:t>
-      </w:r>
-      <w:r>
-        <w:rPr>
-          <w:rFonts w:cs="Times New Roman"/>
-          <w:sz w:val="22"/>
-          <w:szCs w:val="22"/>
-          <w:lang w:bidi="he-IL"/>
-        </w:rPr>
-        <w:t xml:space="preserve">Ventures </w:t>
-      </w:r>
-      <w:r>
-        <w:rPr>
-          <w:rFonts w:cs="Times New Roman"/>
-          <w:sz w:val="22"/>
-          <w:szCs w:val="22"/>
-          <w:lang w:bidi="he-IL"/>
-        </w:rPr>
-        <w:t>Accelerator</w:t>
-      </w:r>
-      <w:r>
-        <w:rPr>
-          <w:rFonts w:cs="Times New Roman"/>
-          <w:sz w:val="22"/>
-          <w:szCs w:val="22"/>
-          <w:lang w:bidi="he-IL"/>
-        </w:rPr>
-        <w:t xml:space="preserve"> </w:t>
-      </w:r>
-      <w:r>
-        <w:rPr>
-          <w:rFonts w:cs="Times New Roman"/>
-          <w:sz w:val="22"/>
-          <w:szCs w:val="22"/>
-          <w:lang w:bidi="he-IL"/>
-        </w:rPr>
-        <w:t>program.</w:t>
-      </w:r>
-      <w:r>
-        <w:rPr>
-          <w:rFonts w:cs="Times New Roman"/>
-          <w:sz w:val="22"/>
-          <w:szCs w:val="22"/>
-          <w:lang w:bidi="he-IL"/>
-        </w:rPr>
-        <w:t xml:space="preserve"> </w:t>
-      </w:r>
-      <w:r>
-        <w:rPr>
-          <w:rFonts w:cs="Times New Roman"/>
-          <w:sz w:val="22"/>
-          <w:szCs w:val="22"/>
-          <w:lang w:bidi="he-IL"/>
-        </w:rPr>
-        <w:t xml:space="preserve">Vidit was also </w:t>
-      </w:r>
-      <w:r>
-        <w:rPr>
-          <w:rFonts w:cs="Times New Roman"/>
-          <w:sz w:val="22"/>
-          <w:szCs w:val="22"/>
-          <w:lang w:bidi="he-IL"/>
-        </w:rPr>
-        <w:t xml:space="preserve">chosen to take part in other programs such as </w:t>
-      </w:r>
-      <w:r>
-        <w:rPr>
-          <w:rFonts w:cs="Times New Roman"/>
-          <w:sz w:val="22"/>
-          <w:szCs w:val="22"/>
-          <w:lang w:bidi="he-IL"/>
-        </w:rPr>
-        <w:t>The Junction</w:t>
-      </w:r>
-      <w:r>
-        <w:rPr>
-          <w:rFonts w:cs="Times New Roman"/>
-          <w:color w:val="31849B" w:themeColor="accent5" w:themeShade="BF"/>
-          <w:sz w:val="22"/>
-          <w:szCs w:val="22"/>
-          <w:lang w:bidi="he-IL"/>
-        </w:rPr>
-        <w:t xml:space="preserve"> </w:t>
-      </w:r>
-      <w:r>
-        <w:rPr>
-          <w:rFonts w:cs="Times New Roman"/>
-          <w:sz w:val="22"/>
-          <w:szCs w:val="22"/>
-          <w:lang w:bidi="he-IL"/>
-        </w:rPr>
-        <w:t xml:space="preserve">and </w:t>
-      </w:r>
-      <w:r>
-        <w:rPr>
-          <w:rFonts w:cs="Times New Roman"/>
-          <w:sz w:val="22"/>
-          <w:szCs w:val="22"/>
-          <w:lang w:bidi="he-IL"/>
-        </w:rPr>
-        <w:t xml:space="preserve">Young &amp; Rubicam Spark Plug </w:t>
-      </w:r>
-      <w:r>
-        <w:rPr>
-          <w:rFonts w:cs="Times New Roman"/>
-          <w:sz w:val="22"/>
-          <w:szCs w:val="22"/>
-          <w:lang w:bidi="he-IL"/>
-        </w:rPr>
-        <w:t>program.</w:t>
-      </w:r>
-      <w:r>
-        <w:rPr>
-          <w:rFonts w:cs="Times New Roman"/>
-          <w:sz w:val="22"/>
-          <w:szCs w:val="22"/>
-          <w:lang w:bidi="he-IL"/>
-        </w:rPr>
-        <w:t xml:space="preserve"> </w:t>
-      </w:r>
-      <w:r>
-        <w:rPr>
-          <w:rFonts w:cs="Times New Roman"/>
-          <w:sz w:val="22"/>
-          <w:szCs w:val="22"/>
-          <w:lang w:bidi="he-IL"/>
-        </w:rPr>
-        <w:t>After being f</w:t>
-      </w:r>
-      <w:r>
-        <w:rPr>
-          <w:rFonts w:cs="Times New Roman"/>
-          <w:sz w:val="22"/>
-          <w:szCs w:val="22"/>
-          <w:lang w:bidi="he-IL"/>
-        </w:rPr>
-        <w:t xml:space="preserve">eatured </w:t>
-      </w:r>
-      <w:r>
-        <w:rPr>
-          <w:rFonts w:cs="Times New Roman"/>
-          <w:sz w:val="22"/>
-          <w:szCs w:val="22"/>
-          <w:lang w:bidi="he-IL"/>
-        </w:rPr>
-        <w:t xml:space="preserve">in </w:t>
-      </w:r>
-      <w:proofErr w:type="spellStart"/>
-      <w:r>
-        <w:rPr>
-          <w:rFonts w:cs="Times New Roman"/>
-          <w:sz w:val="22"/>
-          <w:szCs w:val="22"/>
-          <w:lang w:bidi="he-IL"/>
-        </w:rPr>
-        <w:t>TechCrunch</w:t>
-      </w:r>
-      <w:proofErr w:type="spellEnd"/>
-      <w:r>
-        <w:rPr>
-          <w:rFonts w:cs="Times New Roman"/>
-          <w:sz w:val="22"/>
-          <w:szCs w:val="22"/>
-          <w:lang w:bidi="he-IL"/>
-        </w:rPr>
-        <w:t xml:space="preserve">, </w:t>
-      </w:r>
-      <w:proofErr w:type="spellStart"/>
-      <w:r>
-        <w:rPr>
-          <w:rFonts w:cs="Times New Roman"/>
-          <w:sz w:val="22"/>
-          <w:szCs w:val="22"/>
-          <w:lang w:bidi="he-IL"/>
-        </w:rPr>
-        <w:t>TheNextWeb</w:t>
-      </w:r>
-      <w:proofErr w:type="spellEnd"/>
-      <w:r>
-        <w:rPr>
-          <w:rFonts w:cs="Times New Roman"/>
-          <w:color w:val="31849B" w:themeColor="accent5" w:themeShade="BF"/>
-          <w:sz w:val="22"/>
-          <w:szCs w:val="22"/>
-          <w:lang w:bidi="he-IL"/>
-        </w:rPr>
-        <w:t xml:space="preserve"> </w:t>
-      </w:r>
-      <w:r>
-        <w:rPr>
-          <w:rFonts w:cs="Times New Roman"/>
-          <w:sz w:val="22"/>
-          <w:szCs w:val="22"/>
-          <w:lang w:bidi="he-IL"/>
-        </w:rPr>
-        <w:t>Vidit</w:t>
-      </w:r>
-      <w:r>
-        <w:rPr>
-          <w:rFonts w:cs="Times New Roman"/>
-          <w:sz w:val="22"/>
-          <w:szCs w:val="22"/>
-          <w:lang w:bidi="he-IL"/>
-        </w:rPr>
-        <w:t xml:space="preserve"> </w:t>
-      </w:r>
-      <w:r>
-        <w:rPr>
-          <w:rFonts w:cs="Times New Roman"/>
-          <w:sz w:val="22"/>
-          <w:szCs w:val="22"/>
-          <w:lang w:bidi="he-IL"/>
-        </w:rPr>
-        <w:t>collaborate</w:t>
-      </w:r>
-      <w:r>
-        <w:rPr>
-          <w:rFonts w:cs="Times New Roman"/>
-          <w:sz w:val="22"/>
-          <w:szCs w:val="22"/>
-          <w:lang w:bidi="he-IL"/>
-        </w:rPr>
-        <w:t>d</w:t>
-      </w:r>
-      <w:r>
-        <w:rPr>
-          <w:rFonts w:cs="Times New Roman"/>
-          <w:sz w:val="22"/>
-          <w:szCs w:val="22"/>
-          <w:lang w:bidi="he-IL"/>
-        </w:rPr>
-        <w:t xml:space="preserve"> with </w:t>
-      </w:r>
-      <w:r>
-        <w:rPr>
-          <w:rFonts w:cs="Times New Roman"/>
-          <w:sz w:val="22"/>
-          <w:szCs w:val="22"/>
-          <w:lang w:bidi="he-IL"/>
-        </w:rPr>
-        <w:t>artists around the world</w:t>
-      </w:r>
-      <w:r>
-        <w:rPr>
-          <w:rFonts w:cs="Times New Roman"/>
-          <w:sz w:val="22"/>
-          <w:szCs w:val="22"/>
-          <w:lang w:bidi="he-IL"/>
-        </w:rPr>
-        <w:t xml:space="preserve"> in </w:t>
-      </w:r>
-      <w:r>
-        <w:rPr>
-          <w:rFonts w:cs="Times New Roman"/>
-          <w:sz w:val="22"/>
-          <w:szCs w:val="22"/>
-          <w:lang w:bidi="he-IL"/>
-        </w:rPr>
-        <w:t>groundbreaking</w:t>
-      </w:r>
-      <w:r>
-        <w:rPr>
-          <w:rFonts w:cs="Times New Roman"/>
-          <w:sz w:val="22"/>
-          <w:szCs w:val="22"/>
-          <w:lang w:bidi="he-IL"/>
-        </w:rPr>
-        <w:t xml:space="preserve"> projects.</w:t>
-      </w:r>
-    </w:p>
-    <w:p>
-      <w:pPr>
-        <w:pStyle w:val="Heading1"/>
-        <w:spacing w:before="240" w:after="120"/>
-        <w:rPr>
-          <w:lang w:bidi="he-IL"/>
-        </w:rPr>
-      </w:pPr>
-      <w:r>
-        <w:rPr>
-          <w:lang w:bidi="he-IL"/>
-        </w:rPr>
-        <w:t>Development Services</w:t>
-      </w:r>
-      <w:r>
-        <w:rPr>
-          <w:lang w:bidi="he-IL"/>
-        </w:rPr>
-        <w:t xml:space="preserve"> &amp; Partnerships </w:t>
-      </w:r>
-      <w:r>
-        <w:rPr>
-          <w:lang w:bidi="he-IL"/>
-        </w:rPr>
-        <w:t>Under Vidit</w:t>
+        <w:spacing w:line="360" w:lineRule="auto"/>
+        <w:rPr>
+          <w:b/>
+          <w:i/>
+          <w:color w:val="808080" w:themeColor="background1" w:themeShade="80"/>
+          <w:sz w:val="28"/>
+          <w:szCs w:val="28"/>
+        </w:rPr>
+      </w:pPr>
+      <w:r>
+        <w:rPr>
+          <w:b/>
+          <w:i/>
+          <w:color w:val="808080" w:themeColor="background1" w:themeShade="80"/>
+          <w:sz w:val="28"/>
+          <w:szCs w:val="28"/>
+        </w:rPr>
+        <w:t xml:space="preserve">Past </w:t>
+      </w:r>
+      <w:r>
+        <w:rPr>
+          <w:b/>
+          <w:i/>
+          <w:color w:val="808080" w:themeColor="background1" w:themeShade="80"/>
+          <w:sz w:val="28"/>
+          <w:szCs w:val="28"/>
+        </w:rPr>
+        <w:t>P</w:t>
+      </w:r>
+      <w:r>
+        <w:rPr>
+          <w:b/>
+          <w:i/>
+          <w:color w:val="808080" w:themeColor="background1" w:themeShade="80"/>
+          <w:sz w:val="28"/>
+          <w:szCs w:val="28"/>
+        </w:rPr>
+        <w:t>ositions</w:t>
       </w:r>
     </w:p>
     <w:tbl>
@@ -1450,203 +1604,53 @@
                 <w:numId w:val="15"/>
               </w:numPr>
               <w:rPr>
-                <w:b/>
-                <w:sz w:val="22"/>
-                <w:szCs w:val="22"/>
+                <w:i/>
+                <w:sz w:val="20"/>
+                <w:szCs w:val="20"/>
                 <w:lang w:bidi="he-IL"/>
               </w:rPr>
             </w:pPr>
             <w:r>
               <w:rPr>
-                <w:b/>
-                <w:sz w:val="22"/>
-                <w:szCs w:val="22"/>
-                <w:lang w:bidi="he-IL"/>
-              </w:rPr>
-              <w:t xml:space="preserve">Full-stack </w:t>
+                <w:i/>
+                <w:sz w:val="20"/>
+                <w:szCs w:val="20"/>
+                <w:lang w:bidi="he-IL"/>
+              </w:rPr>
+              <w:t>Backend Developer</w:t>
             </w:r>
             <w:r>
               <w:rPr>
-                <w:b/>
-                <w:sz w:val="22"/>
-                <w:szCs w:val="22"/>
-                <w:lang w:bidi="he-IL"/>
-              </w:rPr>
-              <w:t xml:space="preserve">Development Services </w:t>
+                <w:i/>
+                <w:sz w:val="20"/>
+                <w:szCs w:val="20"/>
+                <w:lang w:bidi="he-IL"/>
+              </w:rPr>
+              <w:t>,</w:t>
             </w:r>
             <w:r>
               <w:rPr>
-                <w:b/>
-                <w:sz w:val="22"/>
-                <w:szCs w:val="22"/>
-                <w:lang w:bidi="he-IL"/>
-              </w:rPr>
-              <w:t xml:space="preserve">for </w:t>
+                <w:i/>
+                <w:sz w:val="20"/>
+                <w:szCs w:val="20"/>
+                <w:lang w:bidi="he-IL"/>
+              </w:rPr>
+              <w:t xml:space="preserve"> </w:t>
             </w:r>
-            <w:hyperlink r:id="rId16" w:history="1">
+            <w:hyperlink r:id="rId17" w:history="1">
               <w:r>
                 <w:rPr>
                   <w:rStyle w:val="Hyperlink"/>
-                  <w:b/>
-                  <w:color w:val="31849B" w:themeColor="accent5" w:themeShade="BF"/>
-                  <w:sz w:val="22"/>
-                  <w:szCs w:val="22"/>
+                  <w:i/>
+                  <w:color w:val="4BACC6" w:themeColor="accent5"/>
+                  <w:sz w:val="20"/>
+                  <w:szCs w:val="20"/>
+                  <w:lang w:bidi="he-IL"/>
                 </w:rPr>
-                <w:t>HoneyBook.com</w:t>
+                <w:t>Stevie TV</w:t>
               </w:r>
             </w:hyperlink>
           </w:p>
-        </w:tc>
-        <w:tc>
-          <w:tcPr>
-            <w:tcW w:w="2819" w:type="dxa"/>
-          </w:tcPr>
-          <w:p>
-            <w:pPr>
-              <w:rPr>
-                <w:sz w:val="22"/>
-                <w:szCs w:val="22"/>
-                <w:lang w:bidi="he-IL"/>
-              </w:rPr>
-            </w:pPr>
-            <w:r>
-              <w:rPr>
-                <w:sz w:val="22"/>
-                <w:szCs w:val="22"/>
-                <w:lang w:bidi="he-IL"/>
-              </w:rPr>
-              <w:t>November 2013 - Current</w:t>
-            </w:r>
-          </w:p>
-        </w:tc>
-      </w:tr>
-      <w:tr>
-        <w:tc>
-          <w:tcPr>
-            <w:tcW w:w="8028" w:type="dxa"/>
-          </w:tcPr>
-          <w:p>
-            <w:pPr>
-              <w:pStyle w:val="ListParagraph"/>
-              <w:spacing w:after="120"/>
-              <w:ind w:left="763"/>
-              <w:rPr>
-                <w:i/>
-                <w:sz w:val="18"/>
-                <w:szCs w:val="18"/>
-                <w:lang w:bidi="he-IL"/>
-              </w:rPr>
-            </w:pPr>
-            <w:r>
-              <w:rPr>
-                <w:i/>
-                <w:sz w:val="18"/>
-                <w:szCs w:val="18"/>
-                <w:lang w:bidi="he-IL"/>
-              </w:rPr>
-              <w:t xml:space="preserve">Front to Back development services. Ruby On Rails, </w:t>
-            </w:r>
-            <w:proofErr w:type="spellStart"/>
-            <w:r>
-              <w:rPr>
-                <w:i/>
-                <w:sz w:val="18"/>
-                <w:szCs w:val="18"/>
-                <w:lang w:bidi="he-IL"/>
-              </w:rPr>
-              <w:t>BackboneJS</w:t>
-            </w:r>
-            <w:proofErr w:type="spellEnd"/>
-            <w:r>
-              <w:rPr>
-                <w:i/>
-                <w:sz w:val="18"/>
-                <w:szCs w:val="18"/>
-                <w:lang w:bidi="he-IL"/>
-              </w:rPr>
-              <w:t xml:space="preserve"> + </w:t>
-            </w:r>
-            <w:proofErr w:type="spellStart"/>
-            <w:r>
-              <w:rPr>
-                <w:i/>
-                <w:sz w:val="18"/>
-                <w:szCs w:val="18"/>
-                <w:lang w:bidi="he-IL"/>
-              </w:rPr>
-              <w:t>MarionetteJS</w:t>
-            </w:r>
-            <w:proofErr w:type="spellEnd"/>
-            <w:r>
-              <w:rPr>
-                <w:i/>
-                <w:sz w:val="18"/>
-                <w:szCs w:val="18"/>
-                <w:lang w:bidi="he-IL"/>
-              </w:rPr>
-              <w:t xml:space="preserve">, </w:t>
-            </w:r>
-            <w:r>
-              <w:rPr>
-                <w:i/>
-                <w:sz w:val="18"/>
-                <w:szCs w:val="18"/>
-                <w:lang w:bidi="he-IL"/>
-              </w:rPr>
-              <w:t xml:space="preserve">Foundation 5, </w:t>
-            </w:r>
-            <w:proofErr w:type="spellStart"/>
-            <w:r>
-              <w:rPr>
-                <w:i/>
-                <w:sz w:val="18"/>
-                <w:szCs w:val="18"/>
-                <w:lang w:bidi="he-IL"/>
-              </w:rPr>
-              <w:t>MongoDB</w:t>
-            </w:r>
-            <w:proofErr w:type="spellEnd"/>
-            <w:r>
-              <w:rPr>
-                <w:i/>
-                <w:sz w:val="18"/>
-                <w:szCs w:val="18"/>
-                <w:lang w:bidi="he-IL"/>
-              </w:rPr>
-              <w:t>, AWS</w:t>
-            </w:r>
-            <w:r>
-              <w:rPr>
-                <w:rFonts w:cs="Times New Roman"/>
-                <w:i/>
-                <w:sz w:val="18"/>
-                <w:szCs w:val="20"/>
-                <w:lang w:bidi="he-IL"/>
-              </w:rPr>
-              <w:t>, as an integral part of the R&amp;D team.</w:t>
-            </w:r>
-          </w:p>
-        </w:tc>
-        <w:tc>
-          <w:tcPr>
-            <w:tcW w:w="2819" w:type="dxa"/>
-          </w:tcPr>
-          <w:p>
-            <w:pPr>
-              <w:rPr>
-                <w:sz w:val="22"/>
-                <w:szCs w:val="22"/>
-                <w:lang w:bidi="he-IL"/>
-              </w:rPr>
-            </w:pPr>
-          </w:p>
-        </w:tc>
-      </w:tr>
-      <w:tr>
-        <w:tc>
-          <w:tcPr>
-            <w:tcW w:w="8028" w:type="dxa"/>
-          </w:tcPr>
           <w:p>
             <w:pPr>
               <w:pStyle w:val="ListParagraph"/>
@@ -1655,86 +1659,6 @@
                 <w:numId w:val="15"/>
               </w:numPr>
               <w:rPr>
-                <w:b/>
-                <w:sz w:val="22"/>
-                <w:szCs w:val="22"/>
-                <w:lang w:bidi="he-IL"/>
-              </w:rPr>
-            </w:pPr>
-            <w:r>
-              <w:rPr>
-                <w:b/>
-                <w:sz w:val="22"/>
-                <w:szCs w:val="22"/>
-                <w:lang w:bidi="he-IL"/>
-              </w:rPr>
-              <w:t xml:space="preserve">Backend </w:t>
-            </w:r>
-            <w:r>
-              <w:rPr>
-                <w:b/>
-                <w:sz w:val="22"/>
-                <w:szCs w:val="22"/>
-                <w:lang w:bidi="he-IL"/>
-              </w:rPr>
-              <w:t>Development Services</w:t>
-            </w:r>
-            <w:r>
-              <w:rPr>
-                <w:b/>
-                <w:sz w:val="22"/>
-                <w:szCs w:val="22"/>
-                <w:lang w:bidi="he-IL"/>
-              </w:rPr>
-              <w:t xml:space="preserve">, </w:t>
-            </w:r>
-            <w:hyperlink r:id="rId17" w:history="1">
-              <w:r>
-                <w:rPr>
-                  <w:rStyle w:val="Hyperlink"/>
-                  <w:b/>
-                  <w:color w:val="31849B" w:themeColor="accent5" w:themeShade="BF"/>
-                  <w:sz w:val="22"/>
-                  <w:szCs w:val="22"/>
-                </w:rPr>
-                <w:t>Stevie TV</w:t>
-              </w:r>
-            </w:hyperlink>
-          </w:p>
-        </w:tc>
-        <w:tc>
-          <w:tcPr>
-            <w:tcW w:w="2819" w:type="dxa"/>
-          </w:tcPr>
-          <w:p>
-            <w:pPr>
-              <w:rPr>
-                <w:sz w:val="22"/>
-                <w:szCs w:val="22"/>
-                <w:lang w:bidi="he-IL"/>
-              </w:rPr>
-            </w:pPr>
-            <w:r>
-              <w:rPr>
-                <w:sz w:val="22"/>
-                <w:szCs w:val="22"/>
-                <w:lang w:bidi="he-IL"/>
-              </w:rPr>
-              <w:t>March 2013 – August 2013</w:t>
-            </w:r>
-          </w:p>
-        </w:tc>
-      </w:tr>
-      <w:tr>
-        <w:tc>
-          <w:tcPr>
-            <w:tcW w:w="8028" w:type="dxa"/>
-          </w:tcPr>
-          <w:p>
-            <w:pPr>
-              <w:pStyle w:val="ListParagraph"/>
-              <w:ind w:left="757"/>
-              <w:rPr>
                 <w:i/>
                 <w:sz w:val="20"/>
                 <w:szCs w:val="20"/>
@@ -1743,133 +1667,14 @@
             </w:pPr>
             <w:r>
               <w:rPr>
-                <w:rFonts w:cs="Times New Roman"/>
-                <w:i/>
-                <w:sz w:val="18"/>
-                <w:szCs w:val="20"/>
-                <w:lang w:bidi="he-IL"/>
-              </w:rPr>
-              <w:t xml:space="preserve">Redesigning, building and managing all backend related matters of </w:t>
-            </w:r>
-            <w:hyperlink r:id="rId18" w:history="1">
-              <w:r>
-                <w:rPr>
-                  <w:rStyle w:val="Hyperlink"/>
-                  <w:i/>
-                  <w:color w:val="31849B" w:themeColor="accent5" w:themeShade="BF"/>
-                  <w:sz w:val="18"/>
-                  <w:szCs w:val="20"/>
-                </w:rPr>
-                <w:t>stevie.com</w:t>
-              </w:r>
-            </w:hyperlink>
-            <w:r>
-              <w:rPr>
-                <w:rFonts w:cs="Times New Roman"/>
-                <w:i/>
-                <w:sz w:val="18"/>
-                <w:szCs w:val="20"/>
-                <w:lang w:bidi="he-IL"/>
-              </w:rPr>
-              <w:t>, a TV platform for social media content, as an integral part of the R&amp;D team.</w:t>
-            </w:r>
-          </w:p>
-        </w:tc>
-        <w:tc>
-          <w:tcPr>
-            <w:tcW w:w="2819" w:type="dxa"/>
-          </w:tcPr>
-          <w:p>
-            <w:pPr>
-              <w:rPr>
-                <w:sz w:val="22"/>
-                <w:szCs w:val="22"/>
-                <w:lang w:bidi="he-IL"/>
-              </w:rPr>
-            </w:pPr>
-          </w:p>
-        </w:tc>
-      </w:tr>
-    </w:tbl>
-    <w:p>
-      <w:pPr>
-        <w:jc w:val="both"/>
-        <w:rPr>
-          <w:rFonts w:cs="Times New Roman"/>
-          <w:sz w:val="22"/>
-          <w:lang w:bidi="he-IL"/>
-        </w:rPr>
-      </w:pPr>
-    </w:p>
-    <w:p>
-      <w:pPr>
-        <w:spacing w:line="360" w:lineRule="auto"/>
-        <w:rPr>
-          <w:b/>
-          <w:i/>
-          <w:color w:val="808080" w:themeColor="background1" w:themeShade="80"/>
-          <w:sz w:val="28"/>
-          <w:szCs w:val="28"/>
-        </w:rPr>
-      </w:pPr>
-      <w:r>
-        <w:rPr>
-          <w:b/>
-          <w:i/>
-          <w:color w:val="808080" w:themeColor="background1" w:themeShade="80"/>
-          <w:sz w:val="28"/>
-          <w:szCs w:val="28"/>
-        </w:rPr>
-        <w:t>Past positions</w:t>
-      </w:r>
-    </w:p>
-    <w:tbl>
-      <w:tblPr>
-        <w:tblStyle w:val="TableGrid"/>
-        <w:tblW w:w="0" w:type="auto"/>
-        <w:tblBorders>
-          <w:top w:val="none" w:sz="0" w:space="0" w:color="auto"/>
-          <w:left w:val="none" w:sz="0" w:space="0" w:color="auto"/>
-          <w:bottom w:val="none" w:sz="0" w:space="0" w:color="auto"/>
-          <w:right w:val="none" w:sz="0" w:space="0" w:color="auto"/>
-          <w:insideH w:val="none" w:sz="0" w:space="0" w:color="auto"/>
-          <w:insideV w:val="none" w:sz="0" w:space="0" w:color="auto"/>
-        </w:tblBorders>
-        <w:tblLook w:val="04A0" w:firstRow="1" w:lastRow="0" w:firstColumn="1" w:lastColumn="0" w:noHBand="0" w:noVBand="1"/>
-      </w:tblPr>
-      <w:tblGrid>
-        <w:gridCol w:w="8028"/>
-        <w:gridCol w:w="2819"/>
-      </w:tblGrid>
-      <w:tr>
-        <w:tc>
-          <w:tcPr>
-            <w:tcW w:w="8028" w:type="dxa"/>
-          </w:tcPr>
-          <w:p>
-            <w:pPr>
-              <w:pStyle w:val="ListParagraph"/>
-              <w:numPr>
-                <w:ilvl w:val="0"/>
-                <w:numId w:val="15"/>
-              </w:numPr>
-              <w:rPr>
                 <w:i/>
                 <w:sz w:val="20"/>
                 <w:szCs w:val="20"/>
                 <w:lang w:bidi="he-IL"/>
               </w:rPr>
-            </w:pPr>
-            <w:r>
-              <w:rPr>
-                <w:i/>
-                <w:sz w:val="20"/>
-                <w:szCs w:val="20"/>
-                <w:lang w:bidi="he-IL"/>
-              </w:rPr>
               <w:t xml:space="preserve">Cloud-Computing IT specialist, </w:t>
             </w:r>
-            <w:hyperlink r:id="rId19" w:history="1">
+            <w:hyperlink r:id="rId18" w:history="1">
               <w:r>
                 <w:rPr>
                   <w:rStyle w:val="Hyperlink"/>
@@ -1913,7 +1718,7 @@
               </w:rPr>
               <w:t xml:space="preserve">QA/Automation Engineer, </w:t>
             </w:r>
-            <w:hyperlink r:id="rId20" w:history="1">
+            <w:hyperlink r:id="rId19" w:history="1">
               <w:r>
                 <w:rPr>
                   <w:rStyle w:val="Hyperlink"/>
@@ -1987,6 +1792,25 @@
             <w:pPr>
               <w:rPr>
                 <w:i/>
+                <w:iCs/>
+                <w:sz w:val="20"/>
+                <w:szCs w:val="20"/>
+              </w:rPr>
+            </w:pPr>
+            <w:r>
+              <w:rPr>
+                <w:i/>
+                <w:iCs/>
+                <w:sz w:val="20"/>
+                <w:szCs w:val="20"/>
+              </w:rPr>
+              <w:t>March 2013 – August 2013</w:t>
+            </w:r>
+          </w:p>
+          <w:p>
+            <w:pPr>
+              <w:rPr>
+                <w:i/>
                 <w:sz w:val="20"/>
                 <w:szCs w:val="20"/>
                 <w:lang w:bidi="he-IL"/>
@@ -2054,91 +1878,10 @@
         </w:tc>
       </w:tr>
     </w:tbl>
+    <w:p/>
     <w:p>
-      <w:pPr>
-        <w:rPr>
-          <w:sz w:val="22"/>
-          <w:szCs w:val="22"/>
-          <w:lang w:bidi="he-IL"/>
-        </w:rPr>
-      </w:pPr>
-    </w:p>
-    <w:p>
-      <w:r>
-        <w:rPr>
-          <w:noProof/>
-        </w:rPr>
-        <mc:AlternateContent>
-          <mc:Choice Requires="wps">
-            <w:drawing>
-              <wp:anchor distT="0" distB="0" distL="114300" distR="114300" simplePos="0" relativeHeight="251665408" behindDoc="0" locked="0" layoutInCell="1" allowOverlap="1" wp14:anchorId="06DD623D" wp14:editId="4432242A">
-                <wp:simplePos x="0" y="0"/>
-                <wp:positionH relativeFrom="column">
-                  <wp:posOffset>0</wp:posOffset>
-                </wp:positionH>
-                <wp:positionV relativeFrom="paragraph">
-                  <wp:posOffset>-1270</wp:posOffset>
-                </wp:positionV>
-                <wp:extent cx="6743700" cy="0"/>
-                <wp:effectExtent l="0" t="0" r="0" b="25400"/>
-                <wp:wrapNone/>
-                <wp:docPr id="7" name="Straight Connector 7"/>
-                <wp:cNvGraphicFramePr/>
-                <a:graphic xmlns:a="http://schemas.openxmlformats.org/drawingml/2006/main">
-                  <a:graphicData uri="http://schemas.microsoft.com/office/word/2010/wordprocessingShape">
-                    <wps:wsp>
-                      <wps:cNvCnPr/>
-                      <wps:spPr>
-                        <a:xfrm>
-                          <a:off x="0" y="0"/>
-                          <a:ext cx="6743700" cy="0"/>
-                        </a:xfrm>
-                        <a:prstGeom prst="line">
-                          <a:avLst/>
-                        </a:prstGeom>
-                        <a:ln w="12700" cmpd="sng">
-                          <a:solidFill>
-                            <a:schemeClr val="bg1">
-                              <a:lumMod val="85000"/>
-                            </a:schemeClr>
-                          </a:solidFill>
-                          <a:prstDash val="dash"/>
-                        </a:ln>
-                        <a:effectLst/>
-                      </wps:spPr>
-                      <wps:style>
-                        <a:lnRef idx="2">
-                          <a:schemeClr val="accent1"/>
-                        </a:lnRef>
-                        <a:fillRef idx="0">
-                          <a:schemeClr val="accent1"/>
-                        </a:fillRef>
-                        <a:effectRef idx="1">
-                          <a:schemeClr val="accent1"/>
-                        </a:effectRef>
-                        <a:fontRef idx="minor">
-                          <a:schemeClr val="tx1"/>
-                        </a:fontRef>
-                      </wps:style>
-                      <wps:bodyPr/>
-                    </wps:wsp>
-                  </a:graphicData>
-                </a:graphic>
-                <wp14:sizeRelH relativeFrom="margin">
-                  <wp14:pctWidth>0</wp14:pctWidth>
-                </wp14:sizeRelH>
-              </wp:anchor>
-            </w:drawing>
-          </mc:Choice>
-          <mc:Fallback>
-            <w:pict>
-              <v:line id="Straight Connector 7" o:spid="_x0000_s1026" style="position:absolute;z-index:251665408;visibility:visible;mso-wrap-style:square;mso-width-percent:0;mso-wrap-distance-left:9pt;mso-wrap-distance-top:0;mso-wrap-distance-right:9pt;mso-wrap-distance-bottom:0;mso-position-horizontal:absolute;mso-position-horizontal-relative:text;mso-position-vertical:absolute;mso-position-vertical-relative:text;mso-width-percent:0;mso-width-relative:margin" from="0,-.05pt" to="531pt,-.05pt" o:gfxdata="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" strokecolor="#d8d8d8 [2732]" strokeweight="1pt">
-                <v:stroke dashstyle="dash"/>
-              </v:line>
-            </w:pict>
-          </mc:Fallback>
-        </mc:AlternateContent>
-      </w:r>
+      <w:bookmarkStart w:id="0" w:name="_GoBack"/>
+      <w:bookmarkEnd w:id="0"/>
     </w:p>
     <w:p>
       <w:pPr>
@@ -2215,7 +1958,7 @@
           <w:sz w:val="26"/>
           <w:szCs w:val="26"/>
         </w:rPr>
-        <w:t xml:space="preserve">Collage of </w:t>
+        <w:t>COMAS</w:t>
       </w:r>
       <w:r>
         <w:rPr>
@@ -2224,7 +1967,7 @@
           <w:sz w:val="26"/>
           <w:szCs w:val="26"/>
         </w:rPr>
-        <w:t>M</w:t>
+        <w:t>, I</w:t>
       </w:r>
       <w:r>
         <w:rPr>
@@ -2233,25 +1976,7 @@
           <w:sz w:val="26"/>
           <w:szCs w:val="26"/>
         </w:rPr>
-        <w:t>anagement</w:t>
-      </w:r>
-      <w:r>
-        <w:rPr>
-          <w:b/>
-          <w:i/>
-          <w:sz w:val="26"/>
-          <w:szCs w:val="26"/>
-        </w:rPr>
-        <w:t>, Israel</w:t>
-      </w:r>
-      <w:r>
-        <w:rPr>
-          <w:b/>
-          <w:i/>
-          <w:sz w:val="26"/>
-          <w:szCs w:val="26"/>
-        </w:rPr>
-        <w:t xml:space="preserve"> </w:t>
+        <w:t>SRAEL</w:t>
       </w:r>
     </w:p>
     <w:p>
@@ -2313,9 +2038,10 @@
     <w:p>
       <w:pPr>
         <w:spacing w:after="80" w:line="276" w:lineRule="auto"/>
-        <w:rPr>
-          <w:rFonts w:cs="Times New Roman"/>
-          <w:lang w:bidi="he-IL"/>
+        <w:ind w:left="2880" w:hanging="2880"/>
+        <w:rPr>
+          <w:i/>
+          <w:color w:val="4F81BD" w:themeColor="accent1"/>
         </w:rPr>
       </w:pPr>
       <w:r>
@@ -2341,40 +2067,52 @@
       </w:r>
       <w:r>
         <w:rPr>
-          <w:i/>
-          <w:color w:val="4F81BD" w:themeColor="accent1"/>
-        </w:rPr>
-        <w:tab/>
-      </w:r>
-      <w:r>
-        <w:rPr>
-          <w:i/>
-          <w:color w:val="4F81BD" w:themeColor="accent1"/>
-        </w:rPr>
-        <w:tab/>
-      </w:r>
-      <w:r>
-        <w:rPr>
-          <w:rFonts w:cs="Times New Roman"/>
-          <w:lang w:bidi="he-IL"/>
-        </w:rPr>
-        <w:t xml:space="preserve">Ruby, HTML5/CSS/JS, PHP, </w:t>
-      </w:r>
-      <w:proofErr w:type="spellStart"/>
-      <w:r>
-        <w:rPr>
-          <w:rFonts w:cs="Times New Roman"/>
-          <w:lang w:bidi="he-IL"/>
-        </w:rPr>
-        <w:t>iOS</w:t>
-      </w:r>
-      <w:proofErr w:type="spellEnd"/>
-      <w:r>
-        <w:rPr>
-          <w:rFonts w:cs="Times New Roman"/>
-          <w:lang w:bidi="he-IL"/>
-        </w:rPr>
-        <w:t xml:space="preserve"> Development</w:t>
+          <w:rFonts w:cs="Times New Roman"/>
+          <w:lang w:bidi="he-IL"/>
+        </w:rPr>
+        <w:t>Ruby</w:t>
+      </w:r>
+      <w:r>
+        <w:rPr>
+          <w:rFonts w:cs="Times New Roman"/>
+          <w:lang w:bidi="he-IL"/>
+        </w:rPr>
+        <w:t xml:space="preserve"> (</w:t>
+      </w:r>
+      <w:r>
+        <w:rPr>
+          <w:rFonts w:cs="Times New Roman"/>
+          <w:lang w:bidi="he-IL"/>
+        </w:rPr>
+        <w:t xml:space="preserve">on Rails), HTML/CSS/JS, </w:t>
+      </w:r>
+      <w:r>
+        <w:rPr>
+          <w:rFonts w:cs="Times New Roman"/>
+          <w:lang w:bidi="he-IL"/>
+        </w:rPr>
+        <w:t>Angular</w:t>
+      </w:r>
+      <w:r>
+        <w:rPr>
+          <w:rFonts w:cs="Times New Roman"/>
+          <w:lang w:bidi="he-IL"/>
+        </w:rPr>
+        <w:t>JS</w:t>
+      </w:r>
+      <w:r>
+        <w:rPr>
+          <w:rFonts w:cs="Times New Roman"/>
+          <w:lang w:bidi="he-IL"/>
+        </w:rPr>
+        <w:t>, Backbone</w:t>
+      </w:r>
+      <w:r>
+        <w:rPr>
+          <w:rFonts w:cs="Times New Roman"/>
+          <w:lang w:bidi="he-IL"/>
+        </w:rPr>
+        <w:t>JS</w:t>
       </w:r>
       <w:r>
         <w:rPr>
@@ -2383,21 +2121,12 @@
         </w:rPr>
         <w:t xml:space="preserve">, </w:t>
       </w:r>
-      <w:proofErr w:type="spellStart"/>
-      <w:r>
-        <w:rPr>
-          <w:rFonts w:cs="Times New Roman"/>
-          <w:lang w:bidi="he-IL"/>
-        </w:rPr>
-        <w:t>FFmpeg</w:t>
-      </w:r>
-      <w:proofErr w:type="spellEnd"/>
-      <w:r>
-        <w:rPr>
-          <w:rFonts w:cs="Times New Roman"/>
-          <w:lang w:bidi="he-IL"/>
-        </w:rPr>
-        <w:t>, Bash</w:t>
+      <w:r>
+        <w:rPr>
+          <w:rFonts w:cs="Times New Roman"/>
+          <w:lang w:bidi="he-IL"/>
+        </w:rPr>
+        <w:t>PHP, iOS</w:t>
       </w:r>
       <w:r>
         <w:rPr>
@@ -2411,6 +2140,20 @@
           <w:rFonts w:cs="Times New Roman"/>
           <w:lang w:bidi="he-IL"/>
         </w:rPr>
+        <w:t>FFmpeg, Bash</w:t>
+      </w:r>
+      <w:r>
+        <w:rPr>
+          <w:rFonts w:cs="Times New Roman"/>
+          <w:lang w:bidi="he-IL"/>
+        </w:rPr>
+        <w:t xml:space="preserve">, </w:t>
+      </w:r>
+      <w:r>
+        <w:rPr>
+          <w:rFonts w:cs="Times New Roman"/>
+          <w:lang w:bidi="he-IL"/>
+        </w:rPr>
         <w:t>AWS</w:t>
       </w:r>
       <w:r>
@@ -2420,15 +2163,13 @@
         </w:rPr>
         <w:t xml:space="preserve">, </w:t>
       </w:r>
-      <w:proofErr w:type="spellStart"/>
-      <w:r>
-        <w:rPr>
-          <w:rFonts w:cs="Times New Roman"/>
-          <w:lang w:bidi="he-IL"/>
-        </w:rPr>
-        <w:t>Mathlab</w:t>
-      </w:r>
-      <w:proofErr w:type="spellEnd"/>
+      <w:r>
+        <w:rPr>
+          <w:rFonts w:cs="Times New Roman"/>
+          <w:lang w:bidi="he-IL"/>
+        </w:rPr>
+        <w:t>Signal Processing and every interesting technology out there</w:t>
+      </w:r>
     </w:p>
     <w:p>
       <w:pPr>
@@ -2467,14 +2208,19 @@
         </w:rPr>
         <w:t>-</w:t>
       </w:r>
-      <w:bookmarkStart w:id="0" w:name="_GoBack"/>
-      <w:bookmarkEnd w:id="0"/>
       <w:r>
         <w:rPr>
           <w:rFonts w:cs="Times New Roman"/>
           <w:lang w:bidi="he-IL"/>
         </w:rPr>
         <w:t xml:space="preserve">box approach, </w:t>
+      </w:r>
+      <w:r>
+        <w:rPr>
+          <w:rFonts w:cs="Times New Roman"/>
+          <w:lang w:bidi="he-IL"/>
+        </w:rPr>
+        <w:t xml:space="preserve">Understands business needs, </w:t>
       </w:r>
       <w:r>
         <w:rPr>
@@ -5896,7 +5642,7 @@
 </file>
 
 <file path=customXml/itemProps1.xml><?xml version="1.0" encoding="utf-8"?>
-<ds:datastoreItem xmlns:ds="http://schemas.openxmlformats.org/officeDocument/2006/customXml" ds:itemID="{184D91AA-7552-A240-86CB-889A6CEE1712}">
+<ds:datastoreItem xmlns:ds="http://schemas.openxmlformats.org/officeDocument/2006/customXml" ds:itemID="{07FEBDAA-ED67-1141-B05B-1789A0957938}">
   <ds:schemaRefs>
     <ds:schemaRef ds:uri="http://schemas.openxmlformats.org/officeDocument/2006/bibliography"/>
   </ds:schemaRefs>

</xml_diff>